<commit_message>
Modification du use case !!
git-svn-id: svn://127.0.0.1/jim/branches/documentation@50 fd6709c4-d1e2-46c1-9206-fa2d5ecda316
</commit_message>
<xml_diff>
--- a/Erlang IRC Server analyse Repport.docx
+++ b/Erlang IRC Server analyse Repport.docx
@@ -302,7 +302,7 @@
                 <w:noProof/>
                 <w:webHidden/>
               </w:rPr>
-              <w:t>- 4 -</w:t>
+              <w:t>- 3 -</w:t>
             </w:r>
             <w:r>
               <w:rPr>
@@ -374,7 +374,7 @@
                 <w:noProof/>
                 <w:webHidden/>
               </w:rPr>
-              <w:t>- 4 -</w:t>
+              <w:t>- 5 -</w:t>
             </w:r>
             <w:r>
               <w:rPr>
@@ -446,7 +446,7 @@
                 <w:noProof/>
                 <w:webHidden/>
               </w:rPr>
-              <w:t>- 5 -</w:t>
+              <w:t>- 6 -</w:t>
             </w:r>
             <w:r>
               <w:rPr>
@@ -518,7 +518,7 @@
                 <w:noProof/>
                 <w:webHidden/>
               </w:rPr>
-              <w:t>- 5 -</w:t>
+              <w:t>- 6 -</w:t>
             </w:r>
             <w:r>
               <w:rPr>
@@ -590,7 +590,7 @@
                 <w:noProof/>
                 <w:webHidden/>
               </w:rPr>
-              <w:t>- 5 -</w:t>
+              <w:t>- 6 -</w:t>
             </w:r>
             <w:r>
               <w:rPr>
@@ -662,7 +662,7 @@
                 <w:noProof/>
                 <w:webHidden/>
               </w:rPr>
-              <w:t>- 5 -</w:t>
+              <w:t>- 6 -</w:t>
             </w:r>
             <w:r>
               <w:rPr>
@@ -740,7 +740,7 @@
                 <w:noProof/>
                 <w:webHidden/>
               </w:rPr>
-              <w:t>- 7 -</w:t>
+              <w:t>- 8 -</w:t>
             </w:r>
             <w:r>
               <w:rPr>
@@ -812,7 +812,7 @@
                 <w:noProof/>
                 <w:webHidden/>
               </w:rPr>
-              <w:t>- 7 -</w:t>
+              <w:t>- 8 -</w:t>
             </w:r>
             <w:r>
               <w:rPr>
@@ -884,7 +884,7 @@
                 <w:noProof/>
                 <w:webHidden/>
               </w:rPr>
-              <w:t>- 7 -</w:t>
+              <w:t>- 8 -</w:t>
             </w:r>
             <w:r>
               <w:rPr>
@@ -956,7 +956,7 @@
                 <w:noProof/>
                 <w:webHidden/>
               </w:rPr>
-              <w:t>- 7 -</w:t>
+              <w:t>- 8 -</w:t>
             </w:r>
             <w:r>
               <w:rPr>
@@ -1028,7 +1028,7 @@
                 <w:noProof/>
                 <w:webHidden/>
               </w:rPr>
-              <w:t>- 7 -</w:t>
+              <w:t>- 8 -</w:t>
             </w:r>
             <w:r>
               <w:rPr>
@@ -1100,7 +1100,7 @@
                 <w:noProof/>
                 <w:webHidden/>
               </w:rPr>
-              <w:t>- 8 -</w:t>
+              <w:t>- 9 -</w:t>
             </w:r>
             <w:r>
               <w:rPr>
@@ -1172,7 +1172,7 @@
                 <w:noProof/>
                 <w:webHidden/>
               </w:rPr>
-              <w:t>- 8 -</w:t>
+              <w:t>- 9 -</w:t>
             </w:r>
             <w:r>
               <w:rPr>
@@ -1248,7 +1248,7 @@
                 <w:noProof/>
                 <w:webHidden/>
               </w:rPr>
-              <w:t>- 9 -</w:t>
+              <w:t>- 10 -</w:t>
             </w:r>
             <w:r>
               <w:rPr>
@@ -1324,7 +1324,7 @@
                 <w:noProof/>
                 <w:webHidden/>
               </w:rPr>
-              <w:t>- 10 -</w:t>
+              <w:t>- 11 -</w:t>
             </w:r>
             <w:r>
               <w:rPr>
@@ -1385,22 +1385,17 @@
       </w:pPr>
     </w:p>
     <w:p>
-      <w:pPr>
+      <w:bookmarkStart w:id="1" w:name="_Toc192333998"/>
+      <w:r>
         <w:rPr>
           <w:noProof/>
           <w:lang w:eastAsia="fr-FR"/>
         </w:rPr>
-      </w:pPr>
-      <w:r>
-        <w:rPr>
-          <w:noProof/>
-          <w:lang w:eastAsia="fr-FR"/>
-        </w:rPr>
         <w:drawing>
           <wp:inline distT="0" distB="0" distL="0" distR="0">
-            <wp:extent cx="5759450" cy="3597910"/>
+            <wp:extent cx="5759450" cy="4251325"/>
             <wp:effectExtent l="19050" t="0" r="0" b="0"/>
-            <wp:docPr id="1" name="Image 1"/>
+            <wp:docPr id="6" name="Image 3"/>
             <wp:cNvGraphicFramePr>
               <a:graphicFrameLocks xmlns:a="http://schemas.openxmlformats.org/drawingml/2006/main" noChangeAspect="1"/>
             </wp:cNvGraphicFramePr>
@@ -1408,7 +1403,7 @@
               <a:graphicData uri="http://schemas.openxmlformats.org/drawingml/2006/picture">
                 <pic:pic xmlns:pic="http://schemas.openxmlformats.org/drawingml/2006/picture">
                   <pic:nvPicPr>
-                    <pic:cNvPr id="0" name="Picture 1"/>
+                    <pic:cNvPr id="0" name="Picture 3"/>
                     <pic:cNvPicPr>
                       <a:picLocks noChangeAspect="1" noChangeArrowheads="1"/>
                     </pic:cNvPicPr>
@@ -1423,7 +1418,7 @@
                   <pic:spPr bwMode="auto">
                     <a:xfrm>
                       <a:off x="0" y="0"/>
-                      <a:ext cx="5759450" cy="3597910"/>
+                      <a:ext cx="5759450" cy="4251325"/>
                     </a:xfrm>
                     <a:prstGeom prst="rect">
                       <a:avLst/>
@@ -1454,68 +1449,8 @@
         <w:pStyle w:val="Paragraphedeliste"/>
         <w:numPr>
           <w:ilvl w:val="0"/>
-          <w:numId w:val="5"/>
+          <w:numId w:val="10"/>
         </w:numPr>
-        <w:rPr>
-          <w:rFonts w:asciiTheme="majorHAnsi" w:eastAsiaTheme="majorEastAsia" w:hAnsiTheme="majorHAnsi" w:cstheme="majorBidi"/>
-          <w:color w:val="365F91" w:themeColor="accent1" w:themeShade="BF"/>
-          <w:sz w:val="28"/>
-          <w:szCs w:val="28"/>
-        </w:rPr>
-      </w:pPr>
-      <w:r>
-        <w:t xml:space="preserve">Un Client </w:t>
-      </w:r>
-    </w:p>
-    <w:p>
-      <w:pPr>
-        <w:pStyle w:val="Paragraphedeliste"/>
-        <w:numPr>
-          <w:ilvl w:val="0"/>
-          <w:numId w:val="5"/>
-        </w:numPr>
-        <w:rPr>
-          <w:rFonts w:asciiTheme="majorHAnsi" w:eastAsiaTheme="majorEastAsia" w:hAnsiTheme="majorHAnsi" w:cstheme="majorBidi"/>
-          <w:color w:val="365F91" w:themeColor="accent1" w:themeShade="BF"/>
-          <w:sz w:val="28"/>
-          <w:szCs w:val="28"/>
-        </w:rPr>
-      </w:pPr>
-      <w:r>
-        <w:t>Un Bot</w:t>
-      </w:r>
-    </w:p>
-    <w:p>
-      <w:r>
-        <w:t xml:space="preserve">Le client peut interagir avec le serveur par l’intermédiaire de commande spécifique, mais aussi discuter avec d’autre(s) client(s) </w:t>
-      </w:r>
-      <w:r>
-        <w:t>…</w:t>
-      </w:r>
-    </w:p>
-    <w:p>
-      <w:r>
-        <w:t>Le Bot quand à lui est une sorte de client qui a pour unique b</w:t>
-      </w:r>
-      <w:r>
-        <w:t>ut de surveiller les discutions, comme le SpamBot ou le FloodBot qui seront charger d’exclure un utilisateur (robot ou humain) s’il envoi trop de message sur un ou plusieurs canaux.</w:t>
-      </w:r>
-      <w:r>
-        <w:t xml:space="preserve"> </w:t>
-      </w:r>
-    </w:p>
-    <w:p>
-      <w:pPr>
-        <w:rPr>
-          <w:rFonts w:asciiTheme="majorHAnsi" w:eastAsiaTheme="majorEastAsia" w:hAnsiTheme="majorHAnsi" w:cstheme="majorBidi"/>
-          <w:color w:val="365F91" w:themeColor="accent1" w:themeShade="BF"/>
-          <w:sz w:val="28"/>
-          <w:szCs w:val="28"/>
-        </w:rPr>
-      </w:pPr>
-    </w:p>
-    <w:p>
-      <w:pPr>
         <w:rPr>
           <w:rFonts w:asciiTheme="majorHAnsi" w:eastAsiaTheme="majorEastAsia" w:hAnsiTheme="majorHAnsi" w:cstheme="majorBidi"/>
           <w:b/>
@@ -1525,7 +1460,246 @@
           <w:szCs w:val="28"/>
         </w:rPr>
       </w:pPr>
-      <w:bookmarkStart w:id="1" w:name="_Toc192333998"/>
+      <w:r>
+        <w:t xml:space="preserve">Le Client </w:t>
+      </w:r>
+    </w:p>
+    <w:p>
+      <w:pPr>
+        <w:pStyle w:val="Paragraphedeliste"/>
+        <w:numPr>
+          <w:ilvl w:val="0"/>
+          <w:numId w:val="10"/>
+        </w:numPr>
+        <w:rPr>
+          <w:rFonts w:asciiTheme="majorHAnsi" w:eastAsiaTheme="majorEastAsia" w:hAnsiTheme="majorHAnsi" w:cstheme="majorBidi"/>
+          <w:b/>
+          <w:bCs/>
+          <w:color w:val="365F91" w:themeColor="accent1" w:themeShade="BF"/>
+          <w:sz w:val="28"/>
+          <w:szCs w:val="28"/>
+        </w:rPr>
+      </w:pPr>
+      <w:r>
+        <w:t>Et un client particulier : le Bot</w:t>
+      </w:r>
+    </w:p>
+    <w:p>
+      <w:r>
+        <w:t>Par définition le client peut presque tout faire sur le système par l’intermédiaire de commande envoyé au serveur.</w:t>
+      </w:r>
+    </w:p>
+    <w:p>
+      <w:r>
+        <w:t>Plusieurs types de commandes peuvent être exécutés par le client :</w:t>
+      </w:r>
+    </w:p>
+    <w:p>
+      <w:pPr>
+        <w:pStyle w:val="Paragraphedeliste"/>
+        <w:numPr>
+          <w:ilvl w:val="0"/>
+          <w:numId w:val="10"/>
+        </w:numPr>
+        <w:rPr>
+          <w:rFonts w:asciiTheme="majorHAnsi" w:eastAsiaTheme="majorEastAsia" w:hAnsiTheme="majorHAnsi" w:cstheme="majorBidi"/>
+          <w:b/>
+          <w:bCs/>
+          <w:color w:val="365F91" w:themeColor="accent1" w:themeShade="BF"/>
+          <w:sz w:val="28"/>
+          <w:szCs w:val="28"/>
+        </w:rPr>
+      </w:pPr>
+      <w:r>
+        <w:t>Les requêtes de type Connexion : qui permettent de se connecté à un serveur IRC, le quitter, mais aussi changer de pseudo …</w:t>
+      </w:r>
+    </w:p>
+    <w:p>
+      <w:pPr>
+        <w:pStyle w:val="Paragraphedeliste"/>
+        <w:numPr>
+          <w:ilvl w:val="0"/>
+          <w:numId w:val="10"/>
+        </w:numPr>
+        <w:rPr>
+          <w:rFonts w:asciiTheme="majorHAnsi" w:eastAsiaTheme="majorEastAsia" w:hAnsiTheme="majorHAnsi" w:cstheme="majorBidi"/>
+          <w:b/>
+          <w:bCs/>
+          <w:color w:val="365F91" w:themeColor="accent1" w:themeShade="BF"/>
+          <w:sz w:val="28"/>
+          <w:szCs w:val="28"/>
+        </w:rPr>
+      </w:pPr>
+      <w:r>
+        <w:t>Les requêtes de type Canaux : qui permettent de rejoindre un canal spécifique, lister les canaux disponible, « kicker » un autre client d’un canal, …</w:t>
+      </w:r>
+    </w:p>
+    <w:p>
+      <w:pPr>
+        <w:pStyle w:val="Paragraphedeliste"/>
+        <w:numPr>
+          <w:ilvl w:val="0"/>
+          <w:numId w:val="10"/>
+        </w:numPr>
+        <w:rPr>
+          <w:rFonts w:asciiTheme="majorHAnsi" w:eastAsiaTheme="majorEastAsia" w:hAnsiTheme="majorHAnsi" w:cstheme="majorBidi"/>
+          <w:b/>
+          <w:bCs/>
+          <w:color w:val="365F91" w:themeColor="accent1" w:themeShade="BF"/>
+          <w:sz w:val="28"/>
+          <w:szCs w:val="28"/>
+        </w:rPr>
+      </w:pPr>
+      <w:r>
+        <w:t>Les requêtes de type Serveur : qui permettent de recevoir des informations propre à un serveur.</w:t>
+      </w:r>
+    </w:p>
+    <w:p>
+      <w:pPr>
+        <w:pStyle w:val="Paragraphedeliste"/>
+        <w:numPr>
+          <w:ilvl w:val="0"/>
+          <w:numId w:val="10"/>
+        </w:numPr>
+        <w:rPr>
+          <w:rFonts w:asciiTheme="majorHAnsi" w:eastAsiaTheme="majorEastAsia" w:hAnsiTheme="majorHAnsi" w:cstheme="majorBidi"/>
+          <w:b/>
+          <w:bCs/>
+          <w:color w:val="365F91" w:themeColor="accent1" w:themeShade="BF"/>
+          <w:sz w:val="28"/>
+          <w:szCs w:val="28"/>
+        </w:rPr>
+      </w:pPr>
+      <w:r>
+        <w:t>Les requêtes de type Message : qui permettent d’envoyer un message.</w:t>
+      </w:r>
+    </w:p>
+    <w:p>
+      <w:pPr>
+        <w:pStyle w:val="Paragraphedeliste"/>
+        <w:numPr>
+          <w:ilvl w:val="0"/>
+          <w:numId w:val="10"/>
+        </w:numPr>
+        <w:rPr>
+          <w:rFonts w:asciiTheme="majorHAnsi" w:eastAsiaTheme="majorEastAsia" w:hAnsiTheme="majorHAnsi" w:cstheme="majorBidi"/>
+          <w:b/>
+          <w:bCs/>
+          <w:color w:val="365F91" w:themeColor="accent1" w:themeShade="BF"/>
+          <w:sz w:val="28"/>
+          <w:szCs w:val="28"/>
+        </w:rPr>
+      </w:pPr>
+      <w:r>
+        <w:t>Les requêtes de types utilisateurs : qui permettent de recevoir des informations d’un client</w:t>
+      </w:r>
+    </w:p>
+    <w:p>
+      <w:pPr>
+        <w:pStyle w:val="Paragraphedeliste"/>
+        <w:numPr>
+          <w:ilvl w:val="0"/>
+          <w:numId w:val="10"/>
+        </w:numPr>
+        <w:rPr>
+          <w:rFonts w:asciiTheme="majorHAnsi" w:eastAsiaTheme="majorEastAsia" w:hAnsiTheme="majorHAnsi" w:cstheme="majorBidi"/>
+          <w:b/>
+          <w:bCs/>
+          <w:color w:val="365F91" w:themeColor="accent1" w:themeShade="BF"/>
+          <w:sz w:val="28"/>
+          <w:szCs w:val="28"/>
+        </w:rPr>
+      </w:pPr>
+      <w:r>
+        <w:lastRenderedPageBreak/>
+        <w:t>Et enfin les requêtes de type Diverse : qui sont toutes les commandes qui ne rentrent pas dans les catégories définies ci-dessus.</w:t>
+      </w:r>
+    </w:p>
+    <w:p>
+      <w:pPr>
+        <w:rPr>
+          <w:rFonts w:asciiTheme="majorHAnsi" w:eastAsiaTheme="majorEastAsia" w:hAnsiTheme="majorHAnsi" w:cstheme="majorBidi"/>
+          <w:b/>
+          <w:bCs/>
+          <w:color w:val="365F91" w:themeColor="accent1" w:themeShade="BF"/>
+          <w:sz w:val="28"/>
+          <w:szCs w:val="28"/>
+        </w:rPr>
+      </w:pPr>
+    </w:p>
+    <w:p>
+      <w:r>
+        <w:t>En revanche le Bot, qui a pour but de surveiller les c</w:t>
+      </w:r>
+      <w:r>
+        <w:t xml:space="preserve">anaux, pourra a toute instant exclure </w:t>
+      </w:r>
+      <w:r>
+        <w:t>un client d’un canal. Deux sortes de motifs sont autorisées</w:t>
+      </w:r>
+      <w:r>
+        <w:t xml:space="preserve"> pour une exclusion</w:t>
+      </w:r>
+      <w:r>
+        <w:t xml:space="preserve"> : </w:t>
+      </w:r>
+    </w:p>
+    <w:p>
+      <w:pPr>
+        <w:pStyle w:val="Paragraphedeliste"/>
+        <w:numPr>
+          <w:ilvl w:val="0"/>
+          <w:numId w:val="10"/>
+        </w:numPr>
+        <w:rPr>
+          <w:rFonts w:asciiTheme="majorHAnsi" w:eastAsiaTheme="majorEastAsia" w:hAnsiTheme="majorHAnsi" w:cstheme="majorBidi"/>
+          <w:b/>
+          <w:bCs/>
+          <w:color w:val="365F91" w:themeColor="accent1" w:themeShade="BF"/>
+          <w:sz w:val="28"/>
+          <w:szCs w:val="28"/>
+        </w:rPr>
+      </w:pPr>
+      <w:r>
+        <w:t xml:space="preserve">Le Spam </w:t>
+      </w:r>
+    </w:p>
+    <w:p>
+      <w:pPr>
+        <w:pStyle w:val="Paragraphedeliste"/>
+        <w:numPr>
+          <w:ilvl w:val="0"/>
+          <w:numId w:val="10"/>
+        </w:numPr>
+        <w:rPr>
+          <w:rFonts w:asciiTheme="majorHAnsi" w:eastAsiaTheme="majorEastAsia" w:hAnsiTheme="majorHAnsi" w:cstheme="majorBidi"/>
+          <w:b/>
+          <w:bCs/>
+          <w:color w:val="365F91" w:themeColor="accent1" w:themeShade="BF"/>
+          <w:sz w:val="28"/>
+          <w:szCs w:val="28"/>
+        </w:rPr>
+      </w:pPr>
+      <w:r>
+        <w:t xml:space="preserve">Le Flood. </w:t>
+      </w:r>
+    </w:p>
+    <w:p>
+      <w:r>
+        <w:t>De plus un autre Bot sera mis en place pour permettre de réserver un pseudo sur le serveur.</w:t>
+      </w:r>
+    </w:p>
+    <w:p>
+      <w:pPr>
+        <w:rPr>
+          <w:rFonts w:asciiTheme="majorHAnsi" w:eastAsiaTheme="majorEastAsia" w:hAnsiTheme="majorHAnsi" w:cstheme="majorBidi"/>
+          <w:b/>
+          <w:bCs/>
+          <w:color w:val="365F91" w:themeColor="accent1" w:themeShade="BF"/>
+          <w:sz w:val="28"/>
+          <w:szCs w:val="28"/>
+        </w:rPr>
+      </w:pPr>
       <w:r>
         <w:br w:type="page"/>
       </w:r>
@@ -1944,9 +2118,6 @@
         </w:rPr>
       </w:pPr>
       <w:r>
-        <w:rPr>
-          <w:lang w:val="en-US"/>
-        </w:rPr>
         <w:t xml:space="preserve">   </w:t>
       </w:r>
       <w:r>
@@ -2149,9 +2320,6 @@
         </w:rPr>
       </w:pPr>
       <w:r>
-        <w:rPr>
-          <w:lang w:val="en-US"/>
-        </w:rPr>
         <w:t xml:space="preserve">  </w:t>
       </w:r>
       <w:r>
@@ -2261,9 +2429,6 @@
         </w:rPr>
       </w:pPr>
       <w:r>
-        <w:rPr>
-          <w:lang w:val="en-US"/>
-        </w:rPr>
         <w:t xml:space="preserve">  </w:t>
       </w:r>
       <w:r>
@@ -2369,9 +2534,6 @@
         </w:rPr>
       </w:pPr>
       <w:r>
-        <w:rPr>
-          <w:lang w:val="en-US"/>
-        </w:rPr>
         <w:t xml:space="preserve">  </w:t>
       </w:r>
       <w:r>
@@ -2505,9 +2667,6 @@
         </w:rPr>
       </w:pPr>
       <w:r>
-        <w:rPr>
-          <w:lang w:val="en-US"/>
-        </w:rPr>
         <w:t xml:space="preserve">  </w:t>
       </w:r>
       <w:r>
@@ -2551,6 +2710,9 @@
         <w:ind w:left="720"/>
       </w:pPr>
       <w:r>
+        <w:rPr>
+          <w:lang w:val="en-US"/>
+        </w:rPr>
         <w:t xml:space="preserve">                                        </w:t>
       </w:r>
       <w:r>
@@ -2590,9 +2752,6 @@
         </w:rPr>
       </w:pPr>
       <w:r>
-        <w:rPr>
-          <w:lang w:val="en-US"/>
-        </w:rPr>
         <w:t xml:space="preserve">  </w:t>
       </w:r>
       <w:r>
@@ -6100,34 +6259,24 @@
                   <w:szCs w:val="32"/>
                 </w:rPr>
               </w:pPr>
-              <w:r>
-                <w:fldChar w:fldCharType="begin"/>
-              </w:r>
-              <w:r>
-                <w:instrText xml:space="preserve"> PAGE   \* MERGEFORMAT </w:instrText>
-              </w:r>
-              <w:r>
-                <w:fldChar w:fldCharType="separate"/>
-              </w:r>
-              <w:r>
-                <w:rPr>
-                  <w:b/>
-                  <w:noProof/>
-                  <w:color w:val="4F81BD" w:themeColor="accent1"/>
-                  <w:sz w:val="32"/>
-                  <w:szCs w:val="32"/>
-                </w:rPr>
-                <w:t>-</w:t>
-              </w:r>
-              <w:r>
-                <w:rPr>
-                  <w:noProof/>
-                </w:rPr>
-                <w:t xml:space="preserve"> 10 -</w:t>
-              </w:r>
-              <w:r>
-                <w:fldChar w:fldCharType="end"/>
-              </w:r>
+              <w:fldSimple w:instr=" PAGE   \* MERGEFORMAT ">
+                <w:r>
+                  <w:rPr>
+                    <w:b/>
+                    <w:noProof/>
+                    <w:color w:val="4F81BD" w:themeColor="accent1"/>
+                    <w:sz w:val="32"/>
+                    <w:szCs w:val="32"/>
+                  </w:rPr>
+                  <w:t>-</w:t>
+                </w:r>
+                <w:r>
+                  <w:rPr>
+                    <w:noProof/>
+                  </w:rPr>
+                  <w:t xml:space="preserve"> 3 -</w:t>
+                </w:r>
+              </w:fldSimple>
             </w:p>
           </w:tc>
           <w:tc>
@@ -6215,6 +6364,121 @@
 <file path=word/numbering.xml><?xml version="1.0" encoding="utf-8"?>
 <w:numbering xmlns:ve="http://schemas.openxmlformats.org/markup-compatibility/2006" xmlns:o="urn:schemas-microsoft-com:office:office" xmlns:r="http://schemas.openxmlformats.org/officeDocument/2006/relationships" xmlns:m="http://schemas.openxmlformats.org/officeDocument/2006/math" xmlns:v="urn:schemas-microsoft-com:vml" xmlns:wp="http://schemas.openxmlformats.org/drawingml/2006/wordprocessingDrawing" xmlns:w10="urn:schemas-microsoft-com:office:word" xmlns:w="http://schemas.openxmlformats.org/wordprocessingml/2006/main" xmlns:wne="http://schemas.microsoft.com/office/word/2006/wordml">
   <w:abstractNum w:abstractNumId="0">
+    <w:nsid w:val="12C07D5E"/>
+    <w:multiLevelType w:val="hybridMultilevel"/>
+    <w:tmpl w:val="4686E0C6"/>
+    <w:lvl w:ilvl="0" w:tplc="A8E4BB06">
+      <w:numFmt w:val="bullet"/>
+      <w:lvlText w:val="-"/>
+      <w:lvlJc w:val="left"/>
+      <w:pPr>
+        <w:ind w:left="1068" w:hanging="360"/>
+      </w:pPr>
+      <w:rPr>
+        <w:rFonts w:ascii="Calibri" w:eastAsiaTheme="minorHAnsi" w:hAnsi="Calibri" w:cstheme="minorBidi" w:hint="default"/>
+        <w:b w:val="0"/>
+        <w:color w:val="auto"/>
+        <w:sz w:val="22"/>
+      </w:rPr>
+    </w:lvl>
+    <w:lvl w:ilvl="1" w:tplc="040C0003" w:tentative="1">
+      <w:start w:val="1"/>
+      <w:numFmt w:val="bullet"/>
+      <w:lvlText w:val="o"/>
+      <w:lvlJc w:val="left"/>
+      <w:pPr>
+        <w:ind w:left="1788" w:hanging="360"/>
+      </w:pPr>
+      <w:rPr>
+        <w:rFonts w:ascii="Courier New" w:hAnsi="Courier New" w:cs="Courier New" w:hint="default"/>
+      </w:rPr>
+    </w:lvl>
+    <w:lvl w:ilvl="2" w:tplc="040C0005" w:tentative="1">
+      <w:start w:val="1"/>
+      <w:numFmt w:val="bullet"/>
+      <w:lvlText w:val=""/>
+      <w:lvlJc w:val="left"/>
+      <w:pPr>
+        <w:ind w:left="2508" w:hanging="360"/>
+      </w:pPr>
+      <w:rPr>
+        <w:rFonts w:ascii="Wingdings" w:hAnsi="Wingdings" w:hint="default"/>
+      </w:rPr>
+    </w:lvl>
+    <w:lvl w:ilvl="3" w:tplc="040C0001" w:tentative="1">
+      <w:start w:val="1"/>
+      <w:numFmt w:val="bullet"/>
+      <w:lvlText w:val=""/>
+      <w:lvlJc w:val="left"/>
+      <w:pPr>
+        <w:ind w:left="3228" w:hanging="360"/>
+      </w:pPr>
+      <w:rPr>
+        <w:rFonts w:ascii="Symbol" w:hAnsi="Symbol" w:hint="default"/>
+      </w:rPr>
+    </w:lvl>
+    <w:lvl w:ilvl="4" w:tplc="040C0003" w:tentative="1">
+      <w:start w:val="1"/>
+      <w:numFmt w:val="bullet"/>
+      <w:lvlText w:val="o"/>
+      <w:lvlJc w:val="left"/>
+      <w:pPr>
+        <w:ind w:left="3948" w:hanging="360"/>
+      </w:pPr>
+      <w:rPr>
+        <w:rFonts w:ascii="Courier New" w:hAnsi="Courier New" w:cs="Courier New" w:hint="default"/>
+      </w:rPr>
+    </w:lvl>
+    <w:lvl w:ilvl="5" w:tplc="040C0005" w:tentative="1">
+      <w:start w:val="1"/>
+      <w:numFmt w:val="bullet"/>
+      <w:lvlText w:val=""/>
+      <w:lvlJc w:val="left"/>
+      <w:pPr>
+        <w:ind w:left="4668" w:hanging="360"/>
+      </w:pPr>
+      <w:rPr>
+        <w:rFonts w:ascii="Wingdings" w:hAnsi="Wingdings" w:hint="default"/>
+      </w:rPr>
+    </w:lvl>
+    <w:lvl w:ilvl="6" w:tplc="040C0001" w:tentative="1">
+      <w:start w:val="1"/>
+      <w:numFmt w:val="bullet"/>
+      <w:lvlText w:val=""/>
+      <w:lvlJc w:val="left"/>
+      <w:pPr>
+        <w:ind w:left="5388" w:hanging="360"/>
+      </w:pPr>
+      <w:rPr>
+        <w:rFonts w:ascii="Symbol" w:hAnsi="Symbol" w:hint="default"/>
+      </w:rPr>
+    </w:lvl>
+    <w:lvl w:ilvl="7" w:tplc="040C0003" w:tentative="1">
+      <w:start w:val="1"/>
+      <w:numFmt w:val="bullet"/>
+      <w:lvlText w:val="o"/>
+      <w:lvlJc w:val="left"/>
+      <w:pPr>
+        <w:ind w:left="6108" w:hanging="360"/>
+      </w:pPr>
+      <w:rPr>
+        <w:rFonts w:ascii="Courier New" w:hAnsi="Courier New" w:cs="Courier New" w:hint="default"/>
+      </w:rPr>
+    </w:lvl>
+    <w:lvl w:ilvl="8" w:tplc="040C0005" w:tentative="1">
+      <w:start w:val="1"/>
+      <w:numFmt w:val="bullet"/>
+      <w:lvlText w:val=""/>
+      <w:lvlJc w:val="left"/>
+      <w:pPr>
+        <w:ind w:left="6828" w:hanging="360"/>
+      </w:pPr>
+      <w:rPr>
+        <w:rFonts w:ascii="Wingdings" w:hAnsi="Wingdings" w:hint="default"/>
+      </w:rPr>
+    </w:lvl>
+  </w:abstractNum>
+  <w:abstractNum w:abstractNumId="1">
     <w:nsid w:val="2EC0262E"/>
     <w:multiLevelType w:val="hybridMultilevel"/>
     <w:tmpl w:val="5906BD1C"/>
@@ -6303,7 +6567,7 @@
       </w:pPr>
     </w:lvl>
   </w:abstractNum>
-  <w:abstractNum w:abstractNumId="1">
+  <w:abstractNum w:abstractNumId="2">
     <w:nsid w:val="31222A91"/>
     <w:multiLevelType w:val="hybridMultilevel"/>
     <w:tmpl w:val="AE52F4E0"/>
@@ -6418,7 +6682,7 @@
       </w:rPr>
     </w:lvl>
   </w:abstractNum>
-  <w:abstractNum w:abstractNumId="2">
+  <w:abstractNum w:abstractNumId="3">
     <w:nsid w:val="385678E3"/>
     <w:multiLevelType w:val="hybridMultilevel"/>
     <w:tmpl w:val="5906BD1C"/>
@@ -6507,7 +6771,7 @@
       </w:pPr>
     </w:lvl>
   </w:abstractNum>
-  <w:abstractNum w:abstractNumId="3">
+  <w:abstractNum w:abstractNumId="4">
     <w:nsid w:val="41120747"/>
     <w:multiLevelType w:val="hybridMultilevel"/>
     <w:tmpl w:val="9BF46422"/>
@@ -6596,7 +6860,7 @@
       </w:pPr>
     </w:lvl>
   </w:abstractNum>
-  <w:abstractNum w:abstractNumId="4">
+  <w:abstractNum w:abstractNumId="5">
     <w:nsid w:val="4AFF5007"/>
     <w:multiLevelType w:val="hybridMultilevel"/>
     <w:tmpl w:val="89C00C32"/>
@@ -6685,7 +6949,7 @@
       </w:pPr>
     </w:lvl>
   </w:abstractNum>
-  <w:abstractNum w:abstractNumId="5">
+  <w:abstractNum w:abstractNumId="6">
     <w:nsid w:val="517C42E1"/>
     <w:multiLevelType w:val="multilevel"/>
     <w:tmpl w:val="E7A2B6FC"/>
@@ -6798,7 +7062,7 @@
       </w:pPr>
     </w:lvl>
   </w:abstractNum>
-  <w:abstractNum w:abstractNumId="6">
+  <w:abstractNum w:abstractNumId="7">
     <w:nsid w:val="53C32A9E"/>
     <w:multiLevelType w:val="hybridMultilevel"/>
     <w:tmpl w:val="548C05FE"/>
@@ -6887,7 +7151,7 @@
       </w:pPr>
     </w:lvl>
   </w:abstractNum>
-  <w:abstractNum w:abstractNumId="7">
+  <w:abstractNum w:abstractNumId="8">
     <w:nsid w:val="58BF6573"/>
     <w:multiLevelType w:val="hybridMultilevel"/>
     <w:tmpl w:val="2820C99A"/>
@@ -6976,29 +7240,150 @@
       </w:pPr>
     </w:lvl>
   </w:abstractNum>
+  <w:abstractNum w:abstractNumId="9">
+    <w:nsid w:val="71382F29"/>
+    <w:multiLevelType w:val="hybridMultilevel"/>
+    <w:tmpl w:val="11821752"/>
+    <w:lvl w:ilvl="0" w:tplc="6BDAEC34">
+      <w:numFmt w:val="bullet"/>
+      <w:lvlText w:val="-"/>
+      <w:lvlJc w:val="left"/>
+      <w:pPr>
+        <w:ind w:left="1065" w:hanging="360"/>
+      </w:pPr>
+      <w:rPr>
+        <w:rFonts w:ascii="Calibri" w:eastAsiaTheme="minorHAnsi" w:hAnsi="Calibri" w:cstheme="minorBidi" w:hint="default"/>
+        <w:b w:val="0"/>
+        <w:color w:val="auto"/>
+        <w:sz w:val="22"/>
+      </w:rPr>
+    </w:lvl>
+    <w:lvl w:ilvl="1" w:tplc="040C0003" w:tentative="1">
+      <w:start w:val="1"/>
+      <w:numFmt w:val="bullet"/>
+      <w:lvlText w:val="o"/>
+      <w:lvlJc w:val="left"/>
+      <w:pPr>
+        <w:ind w:left="1785" w:hanging="360"/>
+      </w:pPr>
+      <w:rPr>
+        <w:rFonts w:ascii="Courier New" w:hAnsi="Courier New" w:cs="Courier New" w:hint="default"/>
+      </w:rPr>
+    </w:lvl>
+    <w:lvl w:ilvl="2" w:tplc="040C0005" w:tentative="1">
+      <w:start w:val="1"/>
+      <w:numFmt w:val="bullet"/>
+      <w:lvlText w:val=""/>
+      <w:lvlJc w:val="left"/>
+      <w:pPr>
+        <w:ind w:left="2505" w:hanging="360"/>
+      </w:pPr>
+      <w:rPr>
+        <w:rFonts w:ascii="Wingdings" w:hAnsi="Wingdings" w:hint="default"/>
+      </w:rPr>
+    </w:lvl>
+    <w:lvl w:ilvl="3" w:tplc="040C0001" w:tentative="1">
+      <w:start w:val="1"/>
+      <w:numFmt w:val="bullet"/>
+      <w:lvlText w:val=""/>
+      <w:lvlJc w:val="left"/>
+      <w:pPr>
+        <w:ind w:left="3225" w:hanging="360"/>
+      </w:pPr>
+      <w:rPr>
+        <w:rFonts w:ascii="Symbol" w:hAnsi="Symbol" w:hint="default"/>
+      </w:rPr>
+    </w:lvl>
+    <w:lvl w:ilvl="4" w:tplc="040C0003" w:tentative="1">
+      <w:start w:val="1"/>
+      <w:numFmt w:val="bullet"/>
+      <w:lvlText w:val="o"/>
+      <w:lvlJc w:val="left"/>
+      <w:pPr>
+        <w:ind w:left="3945" w:hanging="360"/>
+      </w:pPr>
+      <w:rPr>
+        <w:rFonts w:ascii="Courier New" w:hAnsi="Courier New" w:cs="Courier New" w:hint="default"/>
+      </w:rPr>
+    </w:lvl>
+    <w:lvl w:ilvl="5" w:tplc="040C0005" w:tentative="1">
+      <w:start w:val="1"/>
+      <w:numFmt w:val="bullet"/>
+      <w:lvlText w:val=""/>
+      <w:lvlJc w:val="left"/>
+      <w:pPr>
+        <w:ind w:left="4665" w:hanging="360"/>
+      </w:pPr>
+      <w:rPr>
+        <w:rFonts w:ascii="Wingdings" w:hAnsi="Wingdings" w:hint="default"/>
+      </w:rPr>
+    </w:lvl>
+    <w:lvl w:ilvl="6" w:tplc="040C0001" w:tentative="1">
+      <w:start w:val="1"/>
+      <w:numFmt w:val="bullet"/>
+      <w:lvlText w:val=""/>
+      <w:lvlJc w:val="left"/>
+      <w:pPr>
+        <w:ind w:left="5385" w:hanging="360"/>
+      </w:pPr>
+      <w:rPr>
+        <w:rFonts w:ascii="Symbol" w:hAnsi="Symbol" w:hint="default"/>
+      </w:rPr>
+    </w:lvl>
+    <w:lvl w:ilvl="7" w:tplc="040C0003" w:tentative="1">
+      <w:start w:val="1"/>
+      <w:numFmt w:val="bullet"/>
+      <w:lvlText w:val="o"/>
+      <w:lvlJc w:val="left"/>
+      <w:pPr>
+        <w:ind w:left="6105" w:hanging="360"/>
+      </w:pPr>
+      <w:rPr>
+        <w:rFonts w:ascii="Courier New" w:hAnsi="Courier New" w:cs="Courier New" w:hint="default"/>
+      </w:rPr>
+    </w:lvl>
+    <w:lvl w:ilvl="8" w:tplc="040C0005" w:tentative="1">
+      <w:start w:val="1"/>
+      <w:numFmt w:val="bullet"/>
+      <w:lvlText w:val=""/>
+      <w:lvlJc w:val="left"/>
+      <w:pPr>
+        <w:ind w:left="6825" w:hanging="360"/>
+      </w:pPr>
+      <w:rPr>
+        <w:rFonts w:ascii="Wingdings" w:hAnsi="Wingdings" w:hint="default"/>
+      </w:rPr>
+    </w:lvl>
+  </w:abstractNum>
   <w:num w:numId="1">
+    <w:abstractNumId w:val="3"/>
+  </w:num>
+  <w:num w:numId="2">
+    <w:abstractNumId w:val="5"/>
+  </w:num>
+  <w:num w:numId="3">
+    <w:abstractNumId w:val="6"/>
+  </w:num>
+  <w:num w:numId="4">
+    <w:abstractNumId w:val="1"/>
+  </w:num>
+  <w:num w:numId="5">
     <w:abstractNumId w:val="2"/>
   </w:num>
-  <w:num w:numId="2">
+  <w:num w:numId="6">
     <w:abstractNumId w:val="4"/>
   </w:num>
-  <w:num w:numId="3">
-    <w:abstractNumId w:val="5"/>
-  </w:num>
-  <w:num w:numId="4">
-    <w:abstractNumId w:val="0"/>
-  </w:num>
-  <w:num w:numId="5">
-    <w:abstractNumId w:val="1"/>
-  </w:num>
-  <w:num w:numId="6">
-    <w:abstractNumId w:val="3"/>
-  </w:num>
   <w:num w:numId="7">
-    <w:abstractNumId w:val="6"/>
+    <w:abstractNumId w:val="7"/>
   </w:num>
   <w:num w:numId="8">
-    <w:abstractNumId w:val="7"/>
+    <w:abstractNumId w:val="8"/>
+  </w:num>
+  <w:num w:numId="9">
+    <w:abstractNumId w:val="9"/>
+  </w:num>
+  <w:num w:numId="10">
+    <w:abstractNumId w:val="0"/>
   </w:num>
 </w:numbering>
 </file>
@@ -7236,6 +7621,7 @@
   <w:style w:type="character" w:default="1" w:styleId="Policepardfaut">
     <w:name w:val="Default Paragraph Font"/>
     <w:uiPriority w:val="1"/>
+    <w:semiHidden/>
     <w:unhideWhenUsed/>
   </w:style>
   <w:style w:type="table" w:default="1" w:styleId="TableauNormal">

</xml_diff>